<commit_message>
adicionando a versao javascript
</commit_message>
<xml_diff>
--- a/respostas.docx
+++ b/respostas.docx
@@ -257,7 +257,13 @@
         <w:t xml:space="preserve">Deve-se ressaltar que a arquitetura N-tier pode ter mais que 3 camadas, isso irá depender </w:t>
       </w:r>
       <w:r>
-        <w:t>de muitos fatores como regras de negócio entre outros</w:t>
+        <w:t>de muitos fatores como regras de negócio</w:t>
+      </w:r>
+      <w:r>
+        <w:t>, tipo do aplicativo</w:t>
+      </w:r>
+      <w:r>
+        <w:t xml:space="preserve"> entre outros</w:t>
       </w:r>
       <w:r>
         <w:t>.</w:t>
@@ -731,7 +737,7 @@
         <w:t xml:space="preserve"> ou tenham uma conexão de internet muito lenta, websites feitos em MVC podem funcionar melhor</w:t>
       </w:r>
       <w:r>
-        <w:t xml:space="preserve"> para eles</w:t>
+        <w:t xml:space="preserve"> do que feitos em SPA</w:t>
       </w:r>
       <w:r>
         <w:t>.</w:t>

</xml_diff>